<commit_message>
Working v2 Dev with Full Functionality
Working app basically ready to merge. Just need to clean up the code
</commit_message>
<xml_diff>
--- a/notes/Fireworks Project Notes.docx
+++ b/notes/Fireworks Project Notes.docx
@@ -5,13 +5,27 @@
     <w:p>
       <w:pPr>
         <w:jc w:val="center"/>
-      </w:pPr>
-      <w:r>
+        <w:rPr>
+          <w:color w:val="000000" w:themeColor="text1"/>
+        </w:rPr>
+      </w:pPr>
+      <w:r>
+        <w:rPr>
+          <w:color w:val="000000" w:themeColor="text1"/>
+        </w:rPr>
         <w:t>Fireworks Project</w:t>
       </w:r>
     </w:p>
     <w:p>
-      <w:r>
+      <w:pPr>
+        <w:rPr>
+          <w:color w:val="000000" w:themeColor="text1"/>
+        </w:rPr>
+      </w:pPr>
+      <w:r>
+        <w:rPr>
+          <w:color w:val="000000" w:themeColor="text1"/>
+        </w:rPr>
         <w:t>First Principles:</w:t>
       </w:r>
     </w:p>
@@ -22,15 +36,22 @@
           <w:ilvl w:val="0"/>
           <w:numId w:val="2"/>
         </w:numPr>
+        <w:rPr>
+          <w:color w:val="000000" w:themeColor="text1"/>
+        </w:rPr>
       </w:pPr>
       <w:r>
         <w:rPr>
           <w:b/>
           <w:bCs/>
+          <w:color w:val="000000" w:themeColor="text1"/>
         </w:rPr>
         <w:t>Define the Problem</w:t>
       </w:r>
       <w:r>
+        <w:rPr>
+          <w:color w:val="000000" w:themeColor="text1"/>
+        </w:rPr>
         <w:t>: Clearly articulate the challenge or goal to address.</w:t>
       </w:r>
     </w:p>
@@ -41,15 +62,22 @@
           <w:ilvl w:val="0"/>
           <w:numId w:val="2"/>
         </w:numPr>
+        <w:rPr>
+          <w:color w:val="000000" w:themeColor="text1"/>
+        </w:rPr>
       </w:pPr>
       <w:r>
         <w:rPr>
           <w:b/>
           <w:bCs/>
+          <w:color w:val="000000" w:themeColor="text1"/>
         </w:rPr>
         <w:t>Deconstruct Assumptions</w:t>
       </w:r>
       <w:r>
+        <w:rPr>
+          <w:color w:val="000000" w:themeColor="text1"/>
+        </w:rPr>
         <w:t>: Break the problem into its core components and question every assumption.</w:t>
       </w:r>
     </w:p>
@@ -60,15 +88,22 @@
           <w:ilvl w:val="0"/>
           <w:numId w:val="2"/>
         </w:numPr>
+        <w:rPr>
+          <w:color w:val="000000" w:themeColor="text1"/>
+        </w:rPr>
       </w:pPr>
       <w:r>
         <w:rPr>
           <w:b/>
           <w:bCs/>
+          <w:color w:val="000000" w:themeColor="text1"/>
         </w:rPr>
         <w:t>Identify First Principles</w:t>
       </w:r>
       <w:r>
+        <w:rPr>
+          <w:color w:val="000000" w:themeColor="text1"/>
+        </w:rPr>
         <w:t>: Determine the fundamental truths or constraints underlying the problem.</w:t>
       </w:r>
     </w:p>
@@ -79,15 +114,22 @@
           <w:ilvl w:val="0"/>
           <w:numId w:val="2"/>
         </w:numPr>
+        <w:rPr>
+          <w:color w:val="000000" w:themeColor="text1"/>
+        </w:rPr>
       </w:pPr>
       <w:r>
         <w:rPr>
           <w:b/>
           <w:bCs/>
+          <w:color w:val="000000" w:themeColor="text1"/>
         </w:rPr>
         <w:t>Reconstruct Solutions</w:t>
       </w:r>
       <w:r>
+        <w:rPr>
+          <w:color w:val="000000" w:themeColor="text1"/>
+        </w:rPr>
         <w:t>: Use these principles to ideate novel, logical solutions.</w:t>
       </w:r>
     </w:p>
@@ -98,15 +140,22 @@
           <w:ilvl w:val="0"/>
           <w:numId w:val="2"/>
         </w:numPr>
+        <w:rPr>
+          <w:color w:val="000000" w:themeColor="text1"/>
+        </w:rPr>
       </w:pPr>
       <w:r>
         <w:rPr>
           <w:b/>
           <w:bCs/>
+          <w:color w:val="000000" w:themeColor="text1"/>
         </w:rPr>
         <w:t>Prototype and Test</w:t>
       </w:r>
       <w:r>
+        <w:rPr>
+          <w:color w:val="000000" w:themeColor="text1"/>
+        </w:rPr>
         <w:t>: Build and validate concepts through iterative experimentation.</w:t>
       </w:r>
     </w:p>
@@ -117,21 +166,42 @@
           <w:ilvl w:val="0"/>
           <w:numId w:val="2"/>
         </w:numPr>
+        <w:rPr>
+          <w:color w:val="000000" w:themeColor="text1"/>
+        </w:rPr>
       </w:pPr>
       <w:r>
         <w:rPr>
           <w:b/>
           <w:bCs/>
+          <w:color w:val="000000" w:themeColor="text1"/>
         </w:rPr>
         <w:t>Refine and Scale</w:t>
       </w:r>
       <w:r>
+        <w:rPr>
+          <w:color w:val="000000" w:themeColor="text1"/>
+        </w:rPr>
         <w:t>: Optimize the solution and implement at scale.</w:t>
       </w:r>
     </w:p>
-    <w:p/>
-    <w:p>
-      <w:r>
+    <w:p>
+      <w:pPr>
+        <w:rPr>
+          <w:color w:val="000000" w:themeColor="text1"/>
+        </w:rPr>
+      </w:pPr>
+    </w:p>
+    <w:p>
+      <w:pPr>
+        <w:rPr>
+          <w:color w:val="000000" w:themeColor="text1"/>
+        </w:rPr>
+      </w:pPr>
+      <w:r>
+        <w:rPr>
+          <w:color w:val="000000" w:themeColor="text1"/>
+        </w:rPr>
         <w:t>Understanding the project:</w:t>
       </w:r>
     </w:p>
@@ -142,8 +212,14 @@
           <w:ilvl w:val="0"/>
           <w:numId w:val="1"/>
         </w:numPr>
-      </w:pPr>
-      <w:r>
+        <w:rPr>
+          <w:color w:val="000000" w:themeColor="text1"/>
+        </w:rPr>
+      </w:pPr>
+      <w:r>
+        <w:rPr>
+          <w:color w:val="000000" w:themeColor="text1"/>
+        </w:rPr>
         <w:t>Problem: Extract relevant information across various types of documents such as Passports and Drivers licenses to create an Identity Verification solution for a FSI enterprise</w:t>
       </w:r>
     </w:p>
@@ -154,8 +230,14 @@
           <w:ilvl w:val="0"/>
           <w:numId w:val="1"/>
         </w:numPr>
-      </w:pPr>
-      <w:r>
+        <w:rPr>
+          <w:color w:val="000000" w:themeColor="text1"/>
+        </w:rPr>
+      </w:pPr>
+      <w:r>
+        <w:rPr>
+          <w:color w:val="000000" w:themeColor="text1"/>
+        </w:rPr>
         <w:t>Core Components:</w:t>
       </w:r>
     </w:p>
@@ -166,16 +248,28 @@
           <w:ilvl w:val="1"/>
           <w:numId w:val="1"/>
         </w:numPr>
-      </w:pPr>
-      <w:r>
+        <w:rPr>
+          <w:color w:val="000000" w:themeColor="text1"/>
+        </w:rPr>
+      </w:pPr>
+      <w:r>
+        <w:rPr>
+          <w:color w:val="000000" w:themeColor="text1"/>
+        </w:rPr>
         <w:t>Document upload (images – passports/</w:t>
       </w:r>
       <w:proofErr w:type="spellStart"/>
       <w:r>
+        <w:rPr>
+          <w:color w:val="000000" w:themeColor="text1"/>
+        </w:rPr>
         <w:t>licences</w:t>
       </w:r>
       <w:proofErr w:type="spellEnd"/>
       <w:r>
+        <w:rPr>
+          <w:color w:val="000000" w:themeColor="text1"/>
+        </w:rPr>
         <w:t>)</w:t>
       </w:r>
     </w:p>
@@ -186,8 +280,14 @@
           <w:ilvl w:val="1"/>
           <w:numId w:val="1"/>
         </w:numPr>
-      </w:pPr>
-      <w:r>
+        <w:rPr>
+          <w:color w:val="000000" w:themeColor="text1"/>
+        </w:rPr>
+      </w:pPr>
+      <w:r>
+        <w:rPr>
+          <w:color w:val="000000" w:themeColor="text1"/>
+        </w:rPr>
         <w:t>Document data extraction</w:t>
       </w:r>
     </w:p>
@@ -198,14 +298,26 @@
           <w:ilvl w:val="2"/>
           <w:numId w:val="1"/>
         </w:numPr>
-      </w:pPr>
-      <w:r>
+        <w:rPr>
+          <w:color w:val="000000" w:themeColor="text1"/>
+        </w:rPr>
+      </w:pPr>
+      <w:r>
+        <w:rPr>
+          <w:color w:val="000000" w:themeColor="text1"/>
+        </w:rPr>
         <w:t>PNG</w:t>
       </w:r>
       <w:r>
+        <w:rPr>
+          <w:color w:val="000000" w:themeColor="text1"/>
+        </w:rPr>
         <w:t xml:space="preserve">, JPG, and </w:t>
       </w:r>
       <w:r>
+        <w:rPr>
+          <w:color w:val="000000" w:themeColor="text1"/>
+        </w:rPr>
         <w:t>JPEG images</w:t>
       </w:r>
     </w:p>
@@ -216,8 +328,14 @@
           <w:ilvl w:val="1"/>
           <w:numId w:val="1"/>
         </w:numPr>
-      </w:pPr>
-      <w:r>
+        <w:rPr>
+          <w:color w:val="000000" w:themeColor="text1"/>
+        </w:rPr>
+      </w:pPr>
+      <w:r>
+        <w:rPr>
+          <w:color w:val="000000" w:themeColor="text1"/>
+        </w:rPr>
         <w:t>Identity validation</w:t>
       </w:r>
     </w:p>
@@ -228,16 +346,28 @@
           <w:ilvl w:val="2"/>
           <w:numId w:val="1"/>
         </w:numPr>
-      </w:pPr>
-      <w:r>
+        <w:rPr>
+          <w:color w:val="000000" w:themeColor="text1"/>
+        </w:rPr>
+      </w:pPr>
+      <w:r>
+        <w:rPr>
+          <w:color w:val="000000" w:themeColor="text1"/>
+        </w:rPr>
         <w:t xml:space="preserve">Valid form of identification (Passport or </w:t>
       </w:r>
       <w:proofErr w:type="spellStart"/>
       <w:r>
+        <w:rPr>
+          <w:color w:val="000000" w:themeColor="text1"/>
+        </w:rPr>
         <w:t>Drivers</w:t>
       </w:r>
       <w:proofErr w:type="spellEnd"/>
       <w:r>
+        <w:rPr>
+          <w:color w:val="000000" w:themeColor="text1"/>
+        </w:rPr>
         <w:t xml:space="preserve"> License)</w:t>
       </w:r>
     </w:p>
@@ -248,11 +378,20 @@
           <w:ilvl w:val="2"/>
           <w:numId w:val="1"/>
         </w:numPr>
-      </w:pPr>
-      <w:r>
+        <w:rPr>
+          <w:color w:val="000000" w:themeColor="text1"/>
+        </w:rPr>
+      </w:pPr>
+      <w:r>
+        <w:rPr>
+          <w:color w:val="000000" w:themeColor="text1"/>
+        </w:rPr>
         <w:t>Co</w:t>
       </w:r>
       <w:r>
+        <w:rPr>
+          <w:color w:val="000000" w:themeColor="text1"/>
+        </w:rPr>
         <w:t>mplete and correct (in right format) data</w:t>
       </w:r>
     </w:p>
@@ -263,51 +402,111 @@
           <w:ilvl w:val="2"/>
           <w:numId w:val="1"/>
         </w:numPr>
-      </w:pPr>
-      <w:r>
+        <w:rPr>
+          <w:color w:val="000000" w:themeColor="text1"/>
+        </w:rPr>
+      </w:pPr>
+      <w:r>
+        <w:rPr>
+          <w:color w:val="000000" w:themeColor="text1"/>
+        </w:rPr>
         <w:t>Customer Identification (CIP) requires validation of name, date of birth, address, and identification number</w:t>
       </w:r>
     </w:p>
     <w:p>
-      <w:r>
+      <w:pPr>
+        <w:rPr>
+          <w:color w:val="000000" w:themeColor="text1"/>
+        </w:rPr>
+      </w:pPr>
+      <w:r>
+        <w:rPr>
+          <w:color w:val="000000" w:themeColor="text1"/>
+        </w:rPr>
         <w:t>** The key component is extracting the data correctly</w:t>
       </w:r>
     </w:p>
     <w:p>
-      <w:r>
+      <w:pPr>
+        <w:rPr>
+          <w:color w:val="000000" w:themeColor="text1"/>
+        </w:rPr>
+      </w:pPr>
+      <w:r>
+        <w:rPr>
+          <w:color w:val="000000" w:themeColor="text1"/>
+        </w:rPr>
         <w:t>* My first thought is to use image to text – let’s see how that works</w:t>
       </w:r>
     </w:p>
     <w:p>
-      <w:r>
+      <w:pPr>
+        <w:rPr>
+          <w:color w:val="000000" w:themeColor="text1"/>
+        </w:rPr>
+      </w:pPr>
+      <w:r>
+        <w:rPr>
+          <w:color w:val="000000" w:themeColor="text1"/>
+        </w:rPr>
         <w:t>Testing the Llama 3.2 90B Vision Instruct model in the Fireworks playground</w:t>
       </w:r>
     </w:p>
     <w:p>
-      <w:r>
+      <w:pPr>
+        <w:rPr>
+          <w:color w:val="000000" w:themeColor="text1"/>
+        </w:rPr>
+      </w:pPr>
+      <w:r>
+        <w:rPr>
+          <w:color w:val="000000" w:themeColor="text1"/>
+        </w:rPr>
         <w:t>** Image needs to be before text in User Content – Seems off in docs! **</w:t>
       </w:r>
     </w:p>
-    <w:p/>
-    <w:p>
-      <w:r>
+    <w:p>
+      <w:pPr>
+        <w:rPr>
+          <w:color w:val="000000" w:themeColor="text1"/>
+        </w:rPr>
+      </w:pPr>
+    </w:p>
+    <w:p>
+      <w:pPr>
+        <w:rPr>
+          <w:color w:val="000000" w:themeColor="text1"/>
+        </w:rPr>
+      </w:pPr>
+      <w:r>
+        <w:rPr>
+          <w:color w:val="000000" w:themeColor="text1"/>
+        </w:rPr>
         <w:t>Building the PoC</w:t>
       </w:r>
     </w:p>
     <w:p>
-      <w:r>
+      <w:pPr>
+        <w:rPr>
+          <w:color w:val="000000" w:themeColor="text1"/>
+        </w:rPr>
+      </w:pPr>
+      <w:r>
+        <w:rPr>
+          <w:color w:val="000000" w:themeColor="text1"/>
+        </w:rPr>
         <w:t>Stripe Identity</w:t>
       </w:r>
     </w:p>
     <w:p>
       <w:pPr>
         <w:rPr>
-          <w:color w:val="715BA5"/>
-        </w:rPr>
-      </w:pPr>
-      <w:r>
-        <w:rPr>
-          <w:color w:val="715BA5"/>
+          <w:color w:val="000000" w:themeColor="text1"/>
+        </w:rPr>
+      </w:pPr>
+      <w:r>
+        <w:rPr>
+          <w:color w:val="000000" w:themeColor="text1"/>
         </w:rPr>
         <w:t>Design Requirements</w:t>
       </w:r>
@@ -320,12 +519,12 @@
           <w:numId w:val="1"/>
         </w:numPr>
         <w:rPr>
-          <w:color w:val="715BA5"/>
-        </w:rPr>
-      </w:pPr>
-      <w:r>
-        <w:rPr>
-          <w:color w:val="715BA5"/>
+          <w:color w:val="000000" w:themeColor="text1"/>
+        </w:rPr>
+      </w:pPr>
+      <w:r>
+        <w:rPr>
+          <w:color w:val="000000" w:themeColor="text1"/>
         </w:rPr>
         <w:lastRenderedPageBreak/>
         <w:t>Document upload (images – passports/</w:t>
@@ -333,14 +532,14 @@
       <w:proofErr w:type="spellStart"/>
       <w:r>
         <w:rPr>
-          <w:color w:val="715BA5"/>
+          <w:color w:val="000000" w:themeColor="text1"/>
         </w:rPr>
         <w:t>licences</w:t>
       </w:r>
       <w:proofErr w:type="spellEnd"/>
       <w:r>
         <w:rPr>
-          <w:color w:val="715BA5"/>
+          <w:color w:val="000000" w:themeColor="text1"/>
         </w:rPr>
         <w:t>)</w:t>
       </w:r>
@@ -353,12 +552,12 @@
           <w:numId w:val="1"/>
         </w:numPr>
         <w:rPr>
-          <w:color w:val="715BA5"/>
-        </w:rPr>
-      </w:pPr>
-      <w:r>
-        <w:rPr>
-          <w:color w:val="715BA5"/>
+          <w:color w:val="000000" w:themeColor="text1"/>
+        </w:rPr>
+      </w:pPr>
+      <w:r>
+        <w:rPr>
+          <w:color w:val="000000" w:themeColor="text1"/>
         </w:rPr>
         <w:t>Document data extraction</w:t>
       </w:r>
@@ -371,12 +570,12 @@
           <w:numId w:val="1"/>
         </w:numPr>
         <w:rPr>
-          <w:color w:val="715BA5"/>
-        </w:rPr>
-      </w:pPr>
-      <w:r>
-        <w:rPr>
-          <w:color w:val="715BA5"/>
+          <w:color w:val="000000" w:themeColor="text1"/>
+        </w:rPr>
+      </w:pPr>
+      <w:r>
+        <w:rPr>
+          <w:color w:val="000000" w:themeColor="text1"/>
         </w:rPr>
         <w:t>PNG, JPG, and JPEG images</w:t>
       </w:r>
@@ -389,12 +588,12 @@
           <w:numId w:val="1"/>
         </w:numPr>
         <w:rPr>
-          <w:color w:val="715BA5"/>
-        </w:rPr>
-      </w:pPr>
-      <w:r>
-        <w:rPr>
-          <w:color w:val="715BA5"/>
+          <w:color w:val="000000" w:themeColor="text1"/>
+        </w:rPr>
+      </w:pPr>
+      <w:r>
+        <w:rPr>
+          <w:color w:val="000000" w:themeColor="text1"/>
         </w:rPr>
         <w:t>Identity validation</w:t>
       </w:r>
@@ -407,26 +606,26 @@
           <w:numId w:val="1"/>
         </w:numPr>
         <w:rPr>
-          <w:color w:val="715BA5"/>
-        </w:rPr>
-      </w:pPr>
-      <w:r>
-        <w:rPr>
-          <w:color w:val="715BA5"/>
+          <w:color w:val="000000" w:themeColor="text1"/>
+        </w:rPr>
+      </w:pPr>
+      <w:r>
+        <w:rPr>
+          <w:color w:val="000000" w:themeColor="text1"/>
         </w:rPr>
         <w:t xml:space="preserve">Valid form of identification (Passport or </w:t>
       </w:r>
       <w:proofErr w:type="spellStart"/>
       <w:r>
         <w:rPr>
-          <w:color w:val="715BA5"/>
+          <w:color w:val="000000" w:themeColor="text1"/>
         </w:rPr>
         <w:t>Drivers</w:t>
       </w:r>
       <w:proofErr w:type="spellEnd"/>
       <w:r>
         <w:rPr>
-          <w:color w:val="715BA5"/>
+          <w:color w:val="000000" w:themeColor="text1"/>
         </w:rPr>
         <w:t xml:space="preserve"> License)</w:t>
       </w:r>
@@ -439,12 +638,12 @@
           <w:numId w:val="1"/>
         </w:numPr>
         <w:rPr>
-          <w:color w:val="715BA5"/>
-        </w:rPr>
-      </w:pPr>
-      <w:r>
-        <w:rPr>
-          <w:color w:val="715BA5"/>
+          <w:color w:val="000000" w:themeColor="text1"/>
+        </w:rPr>
+      </w:pPr>
+      <w:r>
+        <w:rPr>
+          <w:color w:val="000000" w:themeColor="text1"/>
         </w:rPr>
         <w:t>Complete and correct (in right format) data</w:t>
       </w:r>
@@ -457,12 +656,12 @@
           <w:numId w:val="1"/>
         </w:numPr>
         <w:rPr>
-          <w:color w:val="715BA5"/>
-        </w:rPr>
-      </w:pPr>
-      <w:r>
-        <w:rPr>
-          <w:color w:val="715BA5"/>
+          <w:color w:val="000000" w:themeColor="text1"/>
+        </w:rPr>
+      </w:pPr>
+      <w:r>
+        <w:rPr>
+          <w:color w:val="000000" w:themeColor="text1"/>
         </w:rPr>
         <w:t>Customer Identification (CIP) requires validation of name, date of birth, address, and identification number</w:t>
       </w:r>
@@ -470,19 +669,19 @@
     <w:p>
       <w:pPr>
         <w:rPr>
-          <w:color w:val="715BA5"/>
-        </w:rPr>
-      </w:pPr>
-    </w:p>
-    <w:p>
-      <w:pPr>
-        <w:rPr>
-          <w:color w:val="715BA5"/>
-        </w:rPr>
-      </w:pPr>
-      <w:r>
-        <w:rPr>
-          <w:color w:val="715BA5"/>
+          <w:color w:val="000000" w:themeColor="text1"/>
+        </w:rPr>
+      </w:pPr>
+    </w:p>
+    <w:p>
+      <w:pPr>
+        <w:rPr>
+          <w:color w:val="000000" w:themeColor="text1"/>
+        </w:rPr>
+      </w:pPr>
+      <w:r>
+        <w:rPr>
+          <w:color w:val="000000" w:themeColor="text1"/>
         </w:rPr>
         <w:t>Dev Process:</w:t>
       </w:r>
@@ -495,12 +694,12 @@
           <w:numId w:val="1"/>
         </w:numPr>
         <w:rPr>
-          <w:color w:val="715BA5"/>
-        </w:rPr>
-      </w:pPr>
-      <w:r>
-        <w:rPr>
-          <w:color w:val="715BA5"/>
+          <w:color w:val="000000" w:themeColor="text1"/>
+        </w:rPr>
+      </w:pPr>
+      <w:r>
+        <w:rPr>
+          <w:color w:val="000000" w:themeColor="text1"/>
         </w:rPr>
         <w:t>Image MUST be before the user prompt – seems off in the documentation but I saw the warning at the top of the docs</w:t>
       </w:r>
@@ -513,12 +712,12 @@
           <w:numId w:val="1"/>
         </w:numPr>
         <w:rPr>
-          <w:color w:val="715BA5"/>
-        </w:rPr>
-      </w:pPr>
-      <w:r>
-        <w:rPr>
-          <w:color w:val="715BA5"/>
+          <w:color w:val="000000" w:themeColor="text1"/>
+        </w:rPr>
+      </w:pPr>
+      <w:r>
+        <w:rPr>
+          <w:color w:val="000000" w:themeColor="text1"/>
         </w:rPr>
         <w:t xml:space="preserve">Llama 3.2 90B needed clarification to ensure it doesn’t hallucinate/use </w:t>
       </w:r>
@@ -526,7 +725,7 @@
       <w:proofErr w:type="gramStart"/>
       <w:r>
         <w:rPr>
-          <w:color w:val="715BA5"/>
+          <w:color w:val="000000" w:themeColor="text1"/>
         </w:rPr>
         <w:t>it’s</w:t>
       </w:r>
@@ -534,7 +733,7 @@
       <w:proofErr w:type="gramEnd"/>
       <w:r>
         <w:rPr>
-          <w:color w:val="715BA5"/>
+          <w:color w:val="000000" w:themeColor="text1"/>
         </w:rPr>
         <w:t xml:space="preserve"> own knowledge to fill data (Ben Franklin)</w:t>
       </w:r>
@@ -547,18 +746,585 @@
           <w:numId w:val="1"/>
         </w:numPr>
         <w:rPr>
-          <w:color w:val="715BA5"/>
-        </w:rPr>
-      </w:pPr>
-      <w:r>
-        <w:rPr>
-          <w:color w:val="715BA5"/>
-        </w:rPr>
-        <w:t>Using 405B for verification right now since it is able to understand more complexities – may bump down</w:t>
-      </w:r>
-    </w:p>
-    <w:p/>
-    <w:p/>
+          <w:color w:val="000000" w:themeColor="text1"/>
+        </w:rPr>
+      </w:pPr>
+      <w:r>
+        <w:rPr>
+          <w:color w:val="000000" w:themeColor="text1"/>
+        </w:rPr>
+        <w:t xml:space="preserve">Using 405B for verification right now since it </w:t>
+      </w:r>
+      <w:proofErr w:type="gramStart"/>
+      <w:r>
+        <w:rPr>
+          <w:color w:val="000000" w:themeColor="text1"/>
+        </w:rPr>
+        <w:t>is able to</w:t>
+      </w:r>
+      <w:proofErr w:type="gramEnd"/>
+      <w:r>
+        <w:rPr>
+          <w:color w:val="000000" w:themeColor="text1"/>
+        </w:rPr>
+        <w:t xml:space="preserve"> understand more complexities – may bump down</w:t>
+      </w:r>
+    </w:p>
+    <w:p>
+      <w:pPr>
+        <w:pStyle w:val="ListParagraph"/>
+        <w:numPr>
+          <w:ilvl w:val="1"/>
+          <w:numId w:val="1"/>
+        </w:numPr>
+        <w:rPr>
+          <w:color w:val="000000" w:themeColor="text1"/>
+        </w:rPr>
+      </w:pPr>
+      <w:r>
+        <w:rPr>
+          <w:color w:val="000000" w:themeColor="text1"/>
+        </w:rPr>
+        <w:t>3B not doing well – could finetune</w:t>
+      </w:r>
+    </w:p>
+    <w:p>
+      <w:pPr>
+        <w:pStyle w:val="ListParagraph"/>
+        <w:numPr>
+          <w:ilvl w:val="0"/>
+          <w:numId w:val="1"/>
+        </w:numPr>
+        <w:rPr>
+          <w:color w:val="000000" w:themeColor="text1"/>
+        </w:rPr>
+      </w:pPr>
+      <w:r>
+        <w:rPr>
+          <w:color w:val="000000" w:themeColor="text1"/>
+        </w:rPr>
+        <w:t xml:space="preserve">Which model to use for </w:t>
+      </w:r>
+      <w:r>
+        <w:rPr>
+          <w:color w:val="000000" w:themeColor="text1"/>
+        </w:rPr>
+        <w:t>parsing out information from the chat to store?</w:t>
+      </w:r>
+    </w:p>
+    <w:p>
+      <w:pPr>
+        <w:pStyle w:val="ListParagraph"/>
+        <w:numPr>
+          <w:ilvl w:val="1"/>
+          <w:numId w:val="1"/>
+        </w:numPr>
+        <w:rPr>
+          <w:color w:val="000000" w:themeColor="text1"/>
+        </w:rPr>
+      </w:pPr>
+      <w:r>
+        <w:rPr>
+          <w:color w:val="000000" w:themeColor="text1"/>
+        </w:rPr>
+        <w:t>Function calling v2 seems to work the best</w:t>
+      </w:r>
+    </w:p>
+    <w:p>
+      <w:pPr>
+        <w:pStyle w:val="ListParagraph"/>
+        <w:numPr>
+          <w:ilvl w:val="1"/>
+          <w:numId w:val="1"/>
+        </w:numPr>
+        <w:rPr>
+          <w:color w:val="000000" w:themeColor="text1"/>
+        </w:rPr>
+      </w:pPr>
+      <w:r>
+        <w:rPr>
+          <w:color w:val="000000" w:themeColor="text1"/>
+        </w:rPr>
+        <w:t>Is prompting the problem?</w:t>
+      </w:r>
+    </w:p>
+    <w:p>
+      <w:pPr>
+        <w:pStyle w:val="ListParagraph"/>
+        <w:numPr>
+          <w:ilvl w:val="1"/>
+          <w:numId w:val="1"/>
+        </w:numPr>
+        <w:rPr>
+          <w:color w:val="000000" w:themeColor="text1"/>
+        </w:rPr>
+      </w:pPr>
+      <w:r>
+        <w:rPr>
+          <w:color w:val="000000" w:themeColor="text1"/>
+        </w:rPr>
+        <w:t>Feed the conversation data / data schema in differently?</w:t>
+      </w:r>
+    </w:p>
+    <w:p>
+      <w:pPr>
+        <w:rPr>
+          <w:color w:val="000000" w:themeColor="text1"/>
+        </w:rPr>
+      </w:pPr>
+    </w:p>
+    <w:p>
+      <w:pPr>
+        <w:rPr>
+          <w:color w:val="000000" w:themeColor="text1"/>
+        </w:rPr>
+      </w:pPr>
+      <w:r>
+        <w:rPr>
+          <w:color w:val="000000" w:themeColor="text1"/>
+        </w:rPr>
+        <w:t>TODO:</w:t>
+      </w:r>
+    </w:p>
+    <w:p>
+      <w:pPr>
+        <w:pStyle w:val="ListParagraph"/>
+        <w:numPr>
+          <w:ilvl w:val="0"/>
+          <w:numId w:val="1"/>
+        </w:numPr>
+        <w:rPr>
+          <w:color w:val="000000" w:themeColor="text1"/>
+        </w:rPr>
+      </w:pPr>
+      <w:r>
+        <w:rPr>
+          <w:color w:val="000000" w:themeColor="text1"/>
+        </w:rPr>
+        <w:t>Clean up all functionality</w:t>
+      </w:r>
+    </w:p>
+    <w:p>
+      <w:pPr>
+        <w:pStyle w:val="ListParagraph"/>
+        <w:numPr>
+          <w:ilvl w:val="0"/>
+          <w:numId w:val="1"/>
+        </w:numPr>
+        <w:rPr>
+          <w:color w:val="000000" w:themeColor="text1"/>
+        </w:rPr>
+      </w:pPr>
+      <w:r>
+        <w:rPr>
+          <w:color w:val="000000" w:themeColor="text1"/>
+        </w:rPr>
+        <w:t>Value prop =&gt; costing =&gt; for FSI enterprise</w:t>
+      </w:r>
+    </w:p>
+    <w:p>
+      <w:pPr>
+        <w:pStyle w:val="ListParagraph"/>
+        <w:numPr>
+          <w:ilvl w:val="0"/>
+          <w:numId w:val="1"/>
+        </w:numPr>
+        <w:rPr>
+          <w:color w:val="000000" w:themeColor="text1"/>
+        </w:rPr>
+      </w:pPr>
+      <w:r>
+        <w:rPr>
+          <w:color w:val="000000" w:themeColor="text1"/>
+        </w:rPr>
+        <w:t>Create video documenting development/solution</w:t>
+      </w:r>
+    </w:p>
+    <w:p>
+      <w:pPr>
+        <w:pStyle w:val="ListParagraph"/>
+        <w:numPr>
+          <w:ilvl w:val="0"/>
+          <w:numId w:val="1"/>
+        </w:numPr>
+        <w:rPr>
+          <w:color w:val="000000" w:themeColor="text1"/>
+        </w:rPr>
+      </w:pPr>
+      <w:r>
+        <w:rPr>
+          <w:color w:val="000000" w:themeColor="text1"/>
+        </w:rPr>
+        <w:t>Clean code</w:t>
+      </w:r>
+    </w:p>
+    <w:p>
+      <w:pPr>
+        <w:pStyle w:val="ListParagraph"/>
+        <w:numPr>
+          <w:ilvl w:val="0"/>
+          <w:numId w:val="1"/>
+        </w:numPr>
+        <w:rPr>
+          <w:color w:val="000000" w:themeColor="text1"/>
+        </w:rPr>
+      </w:pPr>
+      <w:r>
+        <w:rPr>
+          <w:color w:val="000000" w:themeColor="text1"/>
+        </w:rPr>
+        <w:t xml:space="preserve">Publish </w:t>
+      </w:r>
+      <w:proofErr w:type="spellStart"/>
+      <w:r>
+        <w:rPr>
+          <w:color w:val="000000" w:themeColor="text1"/>
+        </w:rPr>
+        <w:t>Git</w:t>
+      </w:r>
+      <w:proofErr w:type="spellEnd"/>
+      <w:r>
+        <w:rPr>
+          <w:color w:val="000000" w:themeColor="text1"/>
+        </w:rPr>
+        <w:t xml:space="preserve"> Repo</w:t>
+      </w:r>
+    </w:p>
+    <w:p>
+      <w:pPr>
+        <w:pStyle w:val="ListParagraph"/>
+        <w:numPr>
+          <w:ilvl w:val="1"/>
+          <w:numId w:val="1"/>
+        </w:numPr>
+        <w:rPr>
+          <w:color w:val="000000" w:themeColor="text1"/>
+        </w:rPr>
+      </w:pPr>
+      <w:r>
+        <w:rPr>
+          <w:color w:val="000000" w:themeColor="text1"/>
+        </w:rPr>
+        <w:t>Add Markdown</w:t>
+      </w:r>
+    </w:p>
+    <w:p>
+      <w:pPr>
+        <w:pStyle w:val="ListParagraph"/>
+        <w:numPr>
+          <w:ilvl w:val="2"/>
+          <w:numId w:val="1"/>
+        </w:numPr>
+        <w:rPr>
+          <w:color w:val="000000" w:themeColor="text1"/>
+        </w:rPr>
+      </w:pPr>
+      <w:r>
+        <w:rPr>
+          <w:color w:val="000000" w:themeColor="text1"/>
+        </w:rPr>
+        <w:t>Include video</w:t>
+      </w:r>
+    </w:p>
+    <w:p>
+      <w:pPr>
+        <w:pStyle w:val="ListParagraph"/>
+        <w:numPr>
+          <w:ilvl w:val="0"/>
+          <w:numId w:val="1"/>
+        </w:numPr>
+        <w:rPr>
+          <w:color w:val="000000" w:themeColor="text1"/>
+        </w:rPr>
+      </w:pPr>
+      <w:r>
+        <w:rPr>
+          <w:color w:val="000000" w:themeColor="text1"/>
+        </w:rPr>
+        <w:t>Email Janelle</w:t>
+      </w:r>
+    </w:p>
+    <w:p>
+      <w:pPr>
+        <w:rPr>
+          <w:color w:val="000000" w:themeColor="text1"/>
+        </w:rPr>
+      </w:pPr>
+    </w:p>
+    <w:p>
+      <w:pPr>
+        <w:rPr>
+          <w:color w:val="000000" w:themeColor="text1"/>
+        </w:rPr>
+      </w:pPr>
+      <w:r>
+        <w:rPr>
+          <w:color w:val="000000" w:themeColor="text1"/>
+        </w:rPr>
+        <w:t>Design Choices:</w:t>
+      </w:r>
+    </w:p>
+    <w:p>
+      <w:pPr>
+        <w:pStyle w:val="ListParagraph"/>
+        <w:numPr>
+          <w:ilvl w:val="0"/>
+          <w:numId w:val="1"/>
+        </w:numPr>
+        <w:rPr>
+          <w:color w:val="000000" w:themeColor="text1"/>
+        </w:rPr>
+      </w:pPr>
+      <w:r>
+        <w:rPr>
+          <w:color w:val="000000" w:themeColor="text1"/>
+        </w:rPr>
+        <w:t>Using a compound approach for verifying users</w:t>
+      </w:r>
+    </w:p>
+    <w:p>
+      <w:pPr>
+        <w:pStyle w:val="ListParagraph"/>
+        <w:numPr>
+          <w:ilvl w:val="1"/>
+          <w:numId w:val="1"/>
+        </w:numPr>
+        <w:rPr>
+          <w:color w:val="000000" w:themeColor="text1"/>
+        </w:rPr>
+      </w:pPr>
+      <w:r>
+        <w:rPr>
+          <w:color w:val="000000" w:themeColor="text1"/>
+        </w:rPr>
+        <w:lastRenderedPageBreak/>
+        <w:t>Parse data from image using Llama 3.2 90B</w:t>
+      </w:r>
+    </w:p>
+    <w:p>
+      <w:pPr>
+        <w:pStyle w:val="ListParagraph"/>
+        <w:numPr>
+          <w:ilvl w:val="1"/>
+          <w:numId w:val="1"/>
+        </w:numPr>
+        <w:rPr>
+          <w:color w:val="000000" w:themeColor="text1"/>
+        </w:rPr>
+      </w:pPr>
+      <w:r>
+        <w:rPr>
+          <w:color w:val="000000" w:themeColor="text1"/>
+        </w:rPr>
+        <w:t>Verify if that data is valid/complete with Llama 3.1 405B – Opportunity for finetuning – Was getting inconsistency with smaller models</w:t>
+      </w:r>
+    </w:p>
+    <w:p>
+      <w:pPr>
+        <w:pStyle w:val="ListParagraph"/>
+        <w:numPr>
+          <w:ilvl w:val="0"/>
+          <w:numId w:val="1"/>
+        </w:numPr>
+        <w:rPr>
+          <w:color w:val="000000" w:themeColor="text1"/>
+        </w:rPr>
+      </w:pPr>
+      <w:r>
+        <w:rPr>
+          <w:color w:val="000000" w:themeColor="text1"/>
+        </w:rPr>
+        <w:t>Using a compound approach for gathering data via a chat interface</w:t>
+      </w:r>
+    </w:p>
+    <w:p>
+      <w:pPr>
+        <w:pStyle w:val="ListParagraph"/>
+        <w:numPr>
+          <w:ilvl w:val="1"/>
+          <w:numId w:val="1"/>
+        </w:numPr>
+        <w:rPr>
+          <w:color w:val="000000" w:themeColor="text1"/>
+        </w:rPr>
+      </w:pPr>
+      <w:r>
+        <w:rPr>
+          <w:color w:val="000000" w:themeColor="text1"/>
+        </w:rPr>
+        <w:t>Llama 3.2 3B for chatting with the user based on data needed</w:t>
+      </w:r>
+    </w:p>
+    <w:p>
+      <w:pPr>
+        <w:pStyle w:val="ListParagraph"/>
+        <w:numPr>
+          <w:ilvl w:val="1"/>
+          <w:numId w:val="1"/>
+        </w:numPr>
+        <w:rPr>
+          <w:color w:val="000000" w:themeColor="text1"/>
+        </w:rPr>
+      </w:pPr>
+      <w:r>
+        <w:rPr>
+          <w:color w:val="000000" w:themeColor="text1"/>
+        </w:rPr>
+        <w:t>Llama 3.1 405B for parsing data from conversation – Another opportunity to improve prompting and/or finetune a smaller model</w:t>
+      </w:r>
+    </w:p>
+    <w:p>
+      <w:pPr>
+        <w:pStyle w:val="ListParagraph"/>
+        <w:numPr>
+          <w:ilvl w:val="0"/>
+          <w:numId w:val="1"/>
+        </w:numPr>
+        <w:rPr>
+          <w:color w:val="000000" w:themeColor="text1"/>
+        </w:rPr>
+      </w:pPr>
+      <w:r>
+        <w:rPr>
+          <w:color w:val="000000" w:themeColor="text1"/>
+        </w:rPr>
+        <w:t>Using 405B for parsing out data from chat – reliability but opportunity to fine-tune</w:t>
+      </w:r>
+    </w:p>
+    <w:p>
+      <w:pPr>
+        <w:rPr>
+          <w:color w:val="000000" w:themeColor="text1"/>
+        </w:rPr>
+      </w:pPr>
+    </w:p>
+    <w:p>
+      <w:pPr>
+        <w:rPr>
+          <w:color w:val="000000" w:themeColor="text1"/>
+        </w:rPr>
+      </w:pPr>
+      <w:r>
+        <w:rPr>
+          <w:color w:val="000000" w:themeColor="text1"/>
+        </w:rPr>
+        <w:t>Cost Analysis:</w:t>
+      </w:r>
+    </w:p>
+    <w:p>
+      <w:pPr>
+        <w:rPr>
+          <w:color w:val="000000" w:themeColor="text1"/>
+        </w:rPr>
+      </w:pPr>
+      <w:r>
+        <w:rPr>
+          <w:color w:val="000000" w:themeColor="text1"/>
+        </w:rPr>
+        <w:drawing>
+          <wp:inline distT="0" distB="0" distL="0" distR="0" wp14:anchorId="7B71B2B5" wp14:editId="175875D3">
+            <wp:extent cx="4178300" cy="533400"/>
+            <wp:effectExtent l="0" t="0" r="0" b="0"/>
+            <wp:docPr id="888914632" name="Picture 1" descr="A close up of a number&#10;&#10;Description automatically generated"/>
+            <wp:cNvGraphicFramePr>
+              <a:graphicFrameLocks xmlns:a="http://schemas.openxmlformats.org/drawingml/2006/main" noChangeAspect="1"/>
+            </wp:cNvGraphicFramePr>
+            <a:graphic xmlns:a="http://schemas.openxmlformats.org/drawingml/2006/main">
+              <a:graphicData uri="http://schemas.openxmlformats.org/drawingml/2006/picture">
+                <pic:pic xmlns:pic="http://schemas.openxmlformats.org/drawingml/2006/picture">
+                  <pic:nvPicPr>
+                    <pic:cNvPr id="888914632" name="Picture 1" descr="A close up of a number&#10;&#10;Description automatically generated"/>
+                    <pic:cNvPicPr/>
+                  </pic:nvPicPr>
+                  <pic:blipFill>
+                    <a:blip r:embed="rId5"/>
+                    <a:stretch>
+                      <a:fillRect/>
+                    </a:stretch>
+                  </pic:blipFill>
+                  <pic:spPr>
+                    <a:xfrm>
+                      <a:off x="0" y="0"/>
+                      <a:ext cx="4178300" cy="533400"/>
+                    </a:xfrm>
+                    <a:prstGeom prst="rect">
+                      <a:avLst/>
+                    </a:prstGeom>
+                  </pic:spPr>
+                </pic:pic>
+              </a:graphicData>
+            </a:graphic>
+          </wp:inline>
+        </w:drawing>
+      </w:r>
+    </w:p>
+    <w:p>
+      <w:pPr>
+        <w:rPr>
+          <w:color w:val="000000" w:themeColor="text1"/>
+        </w:rPr>
+      </w:pPr>
+    </w:p>
+    <w:p>
+      <w:pPr>
+        <w:rPr>
+          <w:color w:val="000000" w:themeColor="text1"/>
+        </w:rPr>
+      </w:pPr>
+    </w:p>
+    <w:p>
+      <w:pPr>
+        <w:rPr>
+          <w:color w:val="000000" w:themeColor="text1"/>
+        </w:rPr>
+      </w:pPr>
+      <w:r>
+        <w:rPr>
+          <w:color w:val="000000" w:themeColor="text1"/>
+        </w:rPr>
+        <w:t>Chat – more intuitive comfortable experience for the user than large forms</w:t>
+      </w:r>
+    </w:p>
+    <w:p>
+      <w:pPr>
+        <w:pStyle w:val="ListParagraph"/>
+        <w:numPr>
+          <w:ilvl w:val="0"/>
+          <w:numId w:val="1"/>
+        </w:numPr>
+        <w:rPr>
+          <w:color w:val="000000" w:themeColor="text1"/>
+        </w:rPr>
+      </w:pPr>
+      <w:proofErr w:type="gramStart"/>
+      <w:r>
+        <w:rPr>
+          <w:color w:val="000000" w:themeColor="text1"/>
+        </w:rPr>
+        <w:t>Also</w:t>
+      </w:r>
+      <w:proofErr w:type="gramEnd"/>
+      <w:r>
+        <w:rPr>
+          <w:color w:val="000000" w:themeColor="text1"/>
+        </w:rPr>
+        <w:t xml:space="preserve"> may get additional details if you make it easier for the user</w:t>
+      </w:r>
+    </w:p>
+    <w:p>
+      <w:pPr>
+        <w:rPr>
+          <w:color w:val="000000" w:themeColor="text1"/>
+        </w:rPr>
+      </w:pPr>
+    </w:p>
+    <w:p>
+      <w:pPr>
+        <w:rPr>
+          <w:color w:val="000000" w:themeColor="text1"/>
+        </w:rPr>
+      </w:pPr>
+    </w:p>
     <w:sectPr>
       <w:pgSz w:w="12240" w:h="15840"/>
       <w:pgMar w:top="1440" w:right="1440" w:bottom="1440" w:left="1440" w:header="720" w:footer="720" w:gutter="0"/>

</xml_diff>

<commit_message>
Cleaned up Chat models
</commit_message>
<xml_diff>
--- a/notes/Fireworks Project Notes.docx
+++ b/notes/Fireworks Project Notes.docx
@@ -26,7 +26,7 @@
         <w:rPr>
           <w:color w:val="000000" w:themeColor="text1"/>
         </w:rPr>
-        <w:t>First Principles:</w:t>
+        <w:t>Understanding the project:</w:t>
       </w:r>
     </w:p>
     <w:p>
@@ -34,25 +34,23 @@
         <w:pStyle w:val="ListParagraph"/>
         <w:numPr>
           <w:ilvl w:val="0"/>
-          <w:numId w:val="2"/>
-        </w:numPr>
-        <w:rPr>
-          <w:color w:val="000000" w:themeColor="text1"/>
-        </w:rPr>
-      </w:pPr>
-      <w:r>
-        <w:rPr>
-          <w:b/>
-          <w:bCs/>
-          <w:color w:val="000000" w:themeColor="text1"/>
-        </w:rPr>
-        <w:t>Define the Problem</w:t>
-      </w:r>
-      <w:r>
-        <w:rPr>
-          <w:color w:val="000000" w:themeColor="text1"/>
-        </w:rPr>
-        <w:t>: Clearly articulate the challenge or goal to address.</w:t>
+          <w:numId w:val="1"/>
+        </w:numPr>
+        <w:rPr>
+          <w:color w:val="000000" w:themeColor="text1"/>
+        </w:rPr>
+      </w:pPr>
+      <w:r>
+        <w:rPr>
+          <w:color w:val="000000" w:themeColor="text1"/>
+        </w:rPr>
+        <w:t>Problem: Extract relevant information across various types of documents such as Passports and Drivers licenses to create an Identity Verification solution for a FSI enterprise</w:t>
+      </w:r>
+      <w:r>
+        <w:rPr>
+          <w:color w:val="000000" w:themeColor="text1"/>
+        </w:rPr>
+        <w:t xml:space="preserve"> (Know Your Client protocol)</w:t>
       </w:r>
     </w:p>
     <w:p>
@@ -60,25 +58,461 @@
         <w:pStyle w:val="ListParagraph"/>
         <w:numPr>
           <w:ilvl w:val="0"/>
-          <w:numId w:val="2"/>
-        </w:numPr>
-        <w:rPr>
-          <w:color w:val="000000" w:themeColor="text1"/>
-        </w:rPr>
-      </w:pPr>
-      <w:r>
-        <w:rPr>
-          <w:b/>
-          <w:bCs/>
-          <w:color w:val="000000" w:themeColor="text1"/>
-        </w:rPr>
-        <w:t>Deconstruct Assumptions</w:t>
-      </w:r>
-      <w:r>
-        <w:rPr>
-          <w:color w:val="000000" w:themeColor="text1"/>
-        </w:rPr>
-        <w:t>: Break the problem into its core components and question every assumption.</w:t>
+          <w:numId w:val="1"/>
+        </w:numPr>
+        <w:rPr>
+          <w:color w:val="000000" w:themeColor="text1"/>
+        </w:rPr>
+      </w:pPr>
+      <w:r>
+        <w:rPr>
+          <w:color w:val="000000" w:themeColor="text1"/>
+        </w:rPr>
+        <w:t>Core Components:</w:t>
+      </w:r>
+    </w:p>
+    <w:p>
+      <w:pPr>
+        <w:pStyle w:val="ListParagraph"/>
+        <w:numPr>
+          <w:ilvl w:val="1"/>
+          <w:numId w:val="1"/>
+        </w:numPr>
+        <w:rPr>
+          <w:color w:val="000000" w:themeColor="text1"/>
+        </w:rPr>
+      </w:pPr>
+      <w:r>
+        <w:rPr>
+          <w:color w:val="000000" w:themeColor="text1"/>
+        </w:rPr>
+        <w:t>Document upload (images – passports/</w:t>
+      </w:r>
+      <w:proofErr w:type="spellStart"/>
+      <w:r>
+        <w:rPr>
+          <w:color w:val="000000" w:themeColor="text1"/>
+        </w:rPr>
+        <w:t>licences</w:t>
+      </w:r>
+      <w:proofErr w:type="spellEnd"/>
+      <w:r>
+        <w:rPr>
+          <w:color w:val="000000" w:themeColor="text1"/>
+        </w:rPr>
+        <w:t>)</w:t>
+      </w:r>
+    </w:p>
+    <w:p>
+      <w:pPr>
+        <w:pStyle w:val="ListParagraph"/>
+        <w:numPr>
+          <w:ilvl w:val="1"/>
+          <w:numId w:val="1"/>
+        </w:numPr>
+        <w:rPr>
+          <w:color w:val="000000" w:themeColor="text1"/>
+        </w:rPr>
+      </w:pPr>
+      <w:r>
+        <w:rPr>
+          <w:color w:val="000000" w:themeColor="text1"/>
+        </w:rPr>
+        <w:t>Document data extraction</w:t>
+      </w:r>
+    </w:p>
+    <w:p>
+      <w:pPr>
+        <w:pStyle w:val="ListParagraph"/>
+        <w:numPr>
+          <w:ilvl w:val="2"/>
+          <w:numId w:val="1"/>
+        </w:numPr>
+        <w:rPr>
+          <w:color w:val="000000" w:themeColor="text1"/>
+        </w:rPr>
+      </w:pPr>
+      <w:r>
+        <w:rPr>
+          <w:color w:val="000000" w:themeColor="text1"/>
+        </w:rPr>
+        <w:t>PNG</w:t>
+      </w:r>
+      <w:r>
+        <w:rPr>
+          <w:color w:val="000000" w:themeColor="text1"/>
+        </w:rPr>
+        <w:t xml:space="preserve">, JPG, and </w:t>
+      </w:r>
+      <w:r>
+        <w:rPr>
+          <w:color w:val="000000" w:themeColor="text1"/>
+        </w:rPr>
+        <w:t>JPEG images</w:t>
+      </w:r>
+    </w:p>
+    <w:p>
+      <w:pPr>
+        <w:pStyle w:val="ListParagraph"/>
+        <w:numPr>
+          <w:ilvl w:val="1"/>
+          <w:numId w:val="1"/>
+        </w:numPr>
+        <w:rPr>
+          <w:color w:val="000000" w:themeColor="text1"/>
+        </w:rPr>
+      </w:pPr>
+      <w:r>
+        <w:rPr>
+          <w:color w:val="000000" w:themeColor="text1"/>
+        </w:rPr>
+        <w:t>Identity validation</w:t>
+      </w:r>
+    </w:p>
+    <w:p>
+      <w:pPr>
+        <w:pStyle w:val="ListParagraph"/>
+        <w:numPr>
+          <w:ilvl w:val="2"/>
+          <w:numId w:val="1"/>
+        </w:numPr>
+        <w:rPr>
+          <w:color w:val="000000" w:themeColor="text1"/>
+        </w:rPr>
+      </w:pPr>
+      <w:r>
+        <w:rPr>
+          <w:color w:val="000000" w:themeColor="text1"/>
+        </w:rPr>
+        <w:t xml:space="preserve">Valid form of identification (Passport or </w:t>
+      </w:r>
+      <w:proofErr w:type="spellStart"/>
+      <w:r>
+        <w:rPr>
+          <w:color w:val="000000" w:themeColor="text1"/>
+        </w:rPr>
+        <w:t>Drivers</w:t>
+      </w:r>
+      <w:proofErr w:type="spellEnd"/>
+      <w:r>
+        <w:rPr>
+          <w:color w:val="000000" w:themeColor="text1"/>
+        </w:rPr>
+        <w:t xml:space="preserve"> License)</w:t>
+      </w:r>
+    </w:p>
+    <w:p>
+      <w:pPr>
+        <w:pStyle w:val="ListParagraph"/>
+        <w:numPr>
+          <w:ilvl w:val="2"/>
+          <w:numId w:val="1"/>
+        </w:numPr>
+        <w:rPr>
+          <w:color w:val="000000" w:themeColor="text1"/>
+        </w:rPr>
+      </w:pPr>
+      <w:r>
+        <w:rPr>
+          <w:color w:val="000000" w:themeColor="text1"/>
+        </w:rPr>
+        <w:t>Co</w:t>
+      </w:r>
+      <w:r>
+        <w:rPr>
+          <w:color w:val="000000" w:themeColor="text1"/>
+        </w:rPr>
+        <w:t>mplete and correct (in right format) data</w:t>
+      </w:r>
+    </w:p>
+    <w:p>
+      <w:pPr>
+        <w:pStyle w:val="ListParagraph"/>
+        <w:numPr>
+          <w:ilvl w:val="2"/>
+          <w:numId w:val="1"/>
+        </w:numPr>
+        <w:rPr>
+          <w:color w:val="000000" w:themeColor="text1"/>
+        </w:rPr>
+      </w:pPr>
+      <w:r>
+        <w:rPr>
+          <w:color w:val="000000" w:themeColor="text1"/>
+        </w:rPr>
+        <w:t>Customer Identification (CIP) requires validation of name, date of birth, address, and identification number</w:t>
+      </w:r>
+    </w:p>
+    <w:p>
+      <w:pPr>
+        <w:rPr>
+          <w:color w:val="000000" w:themeColor="text1"/>
+        </w:rPr>
+      </w:pPr>
+      <w:r>
+        <w:rPr>
+          <w:color w:val="000000" w:themeColor="text1"/>
+        </w:rPr>
+        <w:t>** The key component is extracting the data correctly</w:t>
+      </w:r>
+    </w:p>
+    <w:p>
+      <w:pPr>
+        <w:rPr>
+          <w:color w:val="000000" w:themeColor="text1"/>
+        </w:rPr>
+      </w:pPr>
+      <w:r>
+        <w:rPr>
+          <w:color w:val="000000" w:themeColor="text1"/>
+        </w:rPr>
+        <w:t>* My first thought is to use image to text – let’s see how that works</w:t>
+      </w:r>
+    </w:p>
+    <w:p>
+      <w:pPr>
+        <w:rPr>
+          <w:color w:val="000000" w:themeColor="text1"/>
+        </w:rPr>
+      </w:pPr>
+      <w:r>
+        <w:rPr>
+          <w:color w:val="000000" w:themeColor="text1"/>
+        </w:rPr>
+        <w:t>Testing the Llama 3.2 90B Vision Instruct model in the Fireworks playground</w:t>
+      </w:r>
+    </w:p>
+    <w:p>
+      <w:pPr>
+        <w:rPr>
+          <w:color w:val="000000" w:themeColor="text1"/>
+        </w:rPr>
+      </w:pPr>
+      <w:r>
+        <w:rPr>
+          <w:color w:val="000000" w:themeColor="text1"/>
+        </w:rPr>
+        <w:t>** Image needs to be before text in User Content – Seems off in docs! **</w:t>
+      </w:r>
+    </w:p>
+    <w:p>
+      <w:pPr>
+        <w:rPr>
+          <w:color w:val="000000" w:themeColor="text1"/>
+        </w:rPr>
+      </w:pPr>
+    </w:p>
+    <w:p>
+      <w:pPr>
+        <w:rPr>
+          <w:color w:val="000000" w:themeColor="text1"/>
+        </w:rPr>
+      </w:pPr>
+      <w:r>
+        <w:rPr>
+          <w:color w:val="000000" w:themeColor="text1"/>
+        </w:rPr>
+        <w:t>Building the PoC</w:t>
+      </w:r>
+    </w:p>
+    <w:p>
+      <w:pPr>
+        <w:rPr>
+          <w:color w:val="000000" w:themeColor="text1"/>
+        </w:rPr>
+      </w:pPr>
+      <w:r>
+        <w:rPr>
+          <w:color w:val="000000" w:themeColor="text1"/>
+        </w:rPr>
+        <w:t>Stripe Identity</w:t>
+      </w:r>
+    </w:p>
+    <w:p>
+      <w:pPr>
+        <w:rPr>
+          <w:color w:val="000000" w:themeColor="text1"/>
+        </w:rPr>
+      </w:pPr>
+      <w:r>
+        <w:rPr>
+          <w:color w:val="000000" w:themeColor="text1"/>
+        </w:rPr>
+        <w:t>Design Requirements</w:t>
+      </w:r>
+    </w:p>
+    <w:p>
+      <w:pPr>
+        <w:pStyle w:val="ListParagraph"/>
+        <w:numPr>
+          <w:ilvl w:val="1"/>
+          <w:numId w:val="1"/>
+        </w:numPr>
+        <w:rPr>
+          <w:color w:val="000000" w:themeColor="text1"/>
+        </w:rPr>
+      </w:pPr>
+      <w:r>
+        <w:rPr>
+          <w:color w:val="000000" w:themeColor="text1"/>
+        </w:rPr>
+        <w:t>Document upload (images – passports/</w:t>
+      </w:r>
+      <w:proofErr w:type="spellStart"/>
+      <w:r>
+        <w:rPr>
+          <w:color w:val="000000" w:themeColor="text1"/>
+        </w:rPr>
+        <w:t>licences</w:t>
+      </w:r>
+      <w:proofErr w:type="spellEnd"/>
+      <w:r>
+        <w:rPr>
+          <w:color w:val="000000" w:themeColor="text1"/>
+        </w:rPr>
+        <w:t>)</w:t>
+      </w:r>
+    </w:p>
+    <w:p>
+      <w:pPr>
+        <w:pStyle w:val="ListParagraph"/>
+        <w:numPr>
+          <w:ilvl w:val="1"/>
+          <w:numId w:val="1"/>
+        </w:numPr>
+        <w:rPr>
+          <w:color w:val="000000" w:themeColor="text1"/>
+        </w:rPr>
+      </w:pPr>
+      <w:r>
+        <w:rPr>
+          <w:color w:val="000000" w:themeColor="text1"/>
+        </w:rPr>
+        <w:t>Document data extraction</w:t>
+      </w:r>
+    </w:p>
+    <w:p>
+      <w:pPr>
+        <w:pStyle w:val="ListParagraph"/>
+        <w:numPr>
+          <w:ilvl w:val="2"/>
+          <w:numId w:val="1"/>
+        </w:numPr>
+        <w:rPr>
+          <w:color w:val="000000" w:themeColor="text1"/>
+        </w:rPr>
+      </w:pPr>
+      <w:r>
+        <w:rPr>
+          <w:color w:val="000000" w:themeColor="text1"/>
+        </w:rPr>
+        <w:t>PNG, JPG, and JPEG images</w:t>
+      </w:r>
+    </w:p>
+    <w:p>
+      <w:pPr>
+        <w:pStyle w:val="ListParagraph"/>
+        <w:numPr>
+          <w:ilvl w:val="1"/>
+          <w:numId w:val="1"/>
+        </w:numPr>
+        <w:rPr>
+          <w:color w:val="000000" w:themeColor="text1"/>
+        </w:rPr>
+      </w:pPr>
+      <w:r>
+        <w:rPr>
+          <w:color w:val="000000" w:themeColor="text1"/>
+        </w:rPr>
+        <w:t>Identity validation</w:t>
+      </w:r>
+    </w:p>
+    <w:p>
+      <w:pPr>
+        <w:pStyle w:val="ListParagraph"/>
+        <w:numPr>
+          <w:ilvl w:val="2"/>
+          <w:numId w:val="1"/>
+        </w:numPr>
+        <w:rPr>
+          <w:color w:val="000000" w:themeColor="text1"/>
+        </w:rPr>
+      </w:pPr>
+      <w:r>
+        <w:rPr>
+          <w:color w:val="000000" w:themeColor="text1"/>
+        </w:rPr>
+        <w:t xml:space="preserve">Valid form of identification (Passport or </w:t>
+      </w:r>
+      <w:proofErr w:type="spellStart"/>
+      <w:r>
+        <w:rPr>
+          <w:color w:val="000000" w:themeColor="text1"/>
+        </w:rPr>
+        <w:t>Drivers</w:t>
+      </w:r>
+      <w:proofErr w:type="spellEnd"/>
+      <w:r>
+        <w:rPr>
+          <w:color w:val="000000" w:themeColor="text1"/>
+        </w:rPr>
+        <w:t xml:space="preserve"> License)</w:t>
+      </w:r>
+    </w:p>
+    <w:p>
+      <w:pPr>
+        <w:pStyle w:val="ListParagraph"/>
+        <w:numPr>
+          <w:ilvl w:val="2"/>
+          <w:numId w:val="1"/>
+        </w:numPr>
+        <w:rPr>
+          <w:color w:val="000000" w:themeColor="text1"/>
+        </w:rPr>
+      </w:pPr>
+      <w:r>
+        <w:rPr>
+          <w:color w:val="000000" w:themeColor="text1"/>
+        </w:rPr>
+        <w:t>Complete and correct (in right format) data</w:t>
+      </w:r>
+    </w:p>
+    <w:p>
+      <w:pPr>
+        <w:pStyle w:val="ListParagraph"/>
+        <w:numPr>
+          <w:ilvl w:val="2"/>
+          <w:numId w:val="1"/>
+        </w:numPr>
+        <w:rPr>
+          <w:color w:val="000000" w:themeColor="text1"/>
+        </w:rPr>
+      </w:pPr>
+      <w:r>
+        <w:rPr>
+          <w:color w:val="000000" w:themeColor="text1"/>
+        </w:rPr>
+        <w:t>Customer Identification (CIP) requires validation of name, date of birth, address, and identification number</w:t>
+      </w:r>
+    </w:p>
+    <w:p>
+      <w:pPr>
+        <w:rPr>
+          <w:color w:val="000000" w:themeColor="text1"/>
+        </w:rPr>
+      </w:pPr>
+    </w:p>
+    <w:p>
+      <w:pPr>
+        <w:rPr>
+          <w:color w:val="000000" w:themeColor="text1"/>
+        </w:rPr>
+      </w:pPr>
+      <w:r>
+        <w:rPr>
+          <w:color w:val="000000" w:themeColor="text1"/>
+        </w:rPr>
+        <w:t>Dev Process:</w:t>
       </w:r>
     </w:p>
     <w:p>
@@ -86,436 +520,6 @@
         <w:pStyle w:val="ListParagraph"/>
         <w:numPr>
           <w:ilvl w:val="0"/>
-          <w:numId w:val="2"/>
-        </w:numPr>
-        <w:rPr>
-          <w:color w:val="000000" w:themeColor="text1"/>
-        </w:rPr>
-      </w:pPr>
-      <w:r>
-        <w:rPr>
-          <w:b/>
-          <w:bCs/>
-          <w:color w:val="000000" w:themeColor="text1"/>
-        </w:rPr>
-        <w:t>Identify First Principles</w:t>
-      </w:r>
-      <w:r>
-        <w:rPr>
-          <w:color w:val="000000" w:themeColor="text1"/>
-        </w:rPr>
-        <w:t>: Determine the fundamental truths or constraints underlying the problem.</w:t>
-      </w:r>
-    </w:p>
-    <w:p>
-      <w:pPr>
-        <w:pStyle w:val="ListParagraph"/>
-        <w:numPr>
-          <w:ilvl w:val="0"/>
-          <w:numId w:val="2"/>
-        </w:numPr>
-        <w:rPr>
-          <w:color w:val="000000" w:themeColor="text1"/>
-        </w:rPr>
-      </w:pPr>
-      <w:r>
-        <w:rPr>
-          <w:b/>
-          <w:bCs/>
-          <w:color w:val="000000" w:themeColor="text1"/>
-        </w:rPr>
-        <w:t>Reconstruct Solutions</w:t>
-      </w:r>
-      <w:r>
-        <w:rPr>
-          <w:color w:val="000000" w:themeColor="text1"/>
-        </w:rPr>
-        <w:t>: Use these principles to ideate novel, logical solutions.</w:t>
-      </w:r>
-    </w:p>
-    <w:p>
-      <w:pPr>
-        <w:pStyle w:val="ListParagraph"/>
-        <w:numPr>
-          <w:ilvl w:val="0"/>
-          <w:numId w:val="2"/>
-        </w:numPr>
-        <w:rPr>
-          <w:color w:val="000000" w:themeColor="text1"/>
-        </w:rPr>
-      </w:pPr>
-      <w:r>
-        <w:rPr>
-          <w:b/>
-          <w:bCs/>
-          <w:color w:val="000000" w:themeColor="text1"/>
-        </w:rPr>
-        <w:t>Prototype and Test</w:t>
-      </w:r>
-      <w:r>
-        <w:rPr>
-          <w:color w:val="000000" w:themeColor="text1"/>
-        </w:rPr>
-        <w:t>: Build and validate concepts through iterative experimentation.</w:t>
-      </w:r>
-    </w:p>
-    <w:p>
-      <w:pPr>
-        <w:pStyle w:val="ListParagraph"/>
-        <w:numPr>
-          <w:ilvl w:val="0"/>
-          <w:numId w:val="2"/>
-        </w:numPr>
-        <w:rPr>
-          <w:color w:val="000000" w:themeColor="text1"/>
-        </w:rPr>
-      </w:pPr>
-      <w:r>
-        <w:rPr>
-          <w:b/>
-          <w:bCs/>
-          <w:color w:val="000000" w:themeColor="text1"/>
-        </w:rPr>
-        <w:t>Refine and Scale</w:t>
-      </w:r>
-      <w:r>
-        <w:rPr>
-          <w:color w:val="000000" w:themeColor="text1"/>
-        </w:rPr>
-        <w:t>: Optimize the solution and implement at scale.</w:t>
-      </w:r>
-    </w:p>
-    <w:p>
-      <w:pPr>
-        <w:rPr>
-          <w:color w:val="000000" w:themeColor="text1"/>
-        </w:rPr>
-      </w:pPr>
-    </w:p>
-    <w:p>
-      <w:pPr>
-        <w:rPr>
-          <w:color w:val="000000" w:themeColor="text1"/>
-        </w:rPr>
-      </w:pPr>
-      <w:r>
-        <w:rPr>
-          <w:color w:val="000000" w:themeColor="text1"/>
-        </w:rPr>
-        <w:t>Understanding the project:</w:t>
-      </w:r>
-    </w:p>
-    <w:p>
-      <w:pPr>
-        <w:pStyle w:val="ListParagraph"/>
-        <w:numPr>
-          <w:ilvl w:val="0"/>
-          <w:numId w:val="1"/>
-        </w:numPr>
-        <w:rPr>
-          <w:color w:val="000000" w:themeColor="text1"/>
-        </w:rPr>
-      </w:pPr>
-      <w:r>
-        <w:rPr>
-          <w:color w:val="000000" w:themeColor="text1"/>
-        </w:rPr>
-        <w:t>Problem: Extract relevant information across various types of documents such as Passports and Drivers licenses to create an Identity Verification solution for a FSI enterprise</w:t>
-      </w:r>
-    </w:p>
-    <w:p>
-      <w:pPr>
-        <w:pStyle w:val="ListParagraph"/>
-        <w:numPr>
-          <w:ilvl w:val="0"/>
-          <w:numId w:val="1"/>
-        </w:numPr>
-        <w:rPr>
-          <w:color w:val="000000" w:themeColor="text1"/>
-        </w:rPr>
-      </w:pPr>
-      <w:r>
-        <w:rPr>
-          <w:color w:val="000000" w:themeColor="text1"/>
-        </w:rPr>
-        <w:t>Core Components:</w:t>
-      </w:r>
-    </w:p>
-    <w:p>
-      <w:pPr>
-        <w:pStyle w:val="ListParagraph"/>
-        <w:numPr>
-          <w:ilvl w:val="1"/>
-          <w:numId w:val="1"/>
-        </w:numPr>
-        <w:rPr>
-          <w:color w:val="000000" w:themeColor="text1"/>
-        </w:rPr>
-      </w:pPr>
-      <w:r>
-        <w:rPr>
-          <w:color w:val="000000" w:themeColor="text1"/>
-        </w:rPr>
-        <w:t>Document upload (images – passports/</w:t>
-      </w:r>
-      <w:proofErr w:type="spellStart"/>
-      <w:r>
-        <w:rPr>
-          <w:color w:val="000000" w:themeColor="text1"/>
-        </w:rPr>
-        <w:t>licences</w:t>
-      </w:r>
-      <w:proofErr w:type="spellEnd"/>
-      <w:r>
-        <w:rPr>
-          <w:color w:val="000000" w:themeColor="text1"/>
-        </w:rPr>
-        <w:t>)</w:t>
-      </w:r>
-    </w:p>
-    <w:p>
-      <w:pPr>
-        <w:pStyle w:val="ListParagraph"/>
-        <w:numPr>
-          <w:ilvl w:val="1"/>
-          <w:numId w:val="1"/>
-        </w:numPr>
-        <w:rPr>
-          <w:color w:val="000000" w:themeColor="text1"/>
-        </w:rPr>
-      </w:pPr>
-      <w:r>
-        <w:rPr>
-          <w:color w:val="000000" w:themeColor="text1"/>
-        </w:rPr>
-        <w:t>Document data extraction</w:t>
-      </w:r>
-    </w:p>
-    <w:p>
-      <w:pPr>
-        <w:pStyle w:val="ListParagraph"/>
-        <w:numPr>
-          <w:ilvl w:val="2"/>
-          <w:numId w:val="1"/>
-        </w:numPr>
-        <w:rPr>
-          <w:color w:val="000000" w:themeColor="text1"/>
-        </w:rPr>
-      </w:pPr>
-      <w:r>
-        <w:rPr>
-          <w:color w:val="000000" w:themeColor="text1"/>
-        </w:rPr>
-        <w:t>PNG</w:t>
-      </w:r>
-      <w:r>
-        <w:rPr>
-          <w:color w:val="000000" w:themeColor="text1"/>
-        </w:rPr>
-        <w:t xml:space="preserve">, JPG, and </w:t>
-      </w:r>
-      <w:r>
-        <w:rPr>
-          <w:color w:val="000000" w:themeColor="text1"/>
-        </w:rPr>
-        <w:t>JPEG images</w:t>
-      </w:r>
-    </w:p>
-    <w:p>
-      <w:pPr>
-        <w:pStyle w:val="ListParagraph"/>
-        <w:numPr>
-          <w:ilvl w:val="1"/>
-          <w:numId w:val="1"/>
-        </w:numPr>
-        <w:rPr>
-          <w:color w:val="000000" w:themeColor="text1"/>
-        </w:rPr>
-      </w:pPr>
-      <w:r>
-        <w:rPr>
-          <w:color w:val="000000" w:themeColor="text1"/>
-        </w:rPr>
-        <w:t>Identity validation</w:t>
-      </w:r>
-    </w:p>
-    <w:p>
-      <w:pPr>
-        <w:pStyle w:val="ListParagraph"/>
-        <w:numPr>
-          <w:ilvl w:val="2"/>
-          <w:numId w:val="1"/>
-        </w:numPr>
-        <w:rPr>
-          <w:color w:val="000000" w:themeColor="text1"/>
-        </w:rPr>
-      </w:pPr>
-      <w:r>
-        <w:rPr>
-          <w:color w:val="000000" w:themeColor="text1"/>
-        </w:rPr>
-        <w:t xml:space="preserve">Valid form of identification (Passport or </w:t>
-      </w:r>
-      <w:proofErr w:type="spellStart"/>
-      <w:r>
-        <w:rPr>
-          <w:color w:val="000000" w:themeColor="text1"/>
-        </w:rPr>
-        <w:t>Drivers</w:t>
-      </w:r>
-      <w:proofErr w:type="spellEnd"/>
-      <w:r>
-        <w:rPr>
-          <w:color w:val="000000" w:themeColor="text1"/>
-        </w:rPr>
-        <w:t xml:space="preserve"> License)</w:t>
-      </w:r>
-    </w:p>
-    <w:p>
-      <w:pPr>
-        <w:pStyle w:val="ListParagraph"/>
-        <w:numPr>
-          <w:ilvl w:val="2"/>
-          <w:numId w:val="1"/>
-        </w:numPr>
-        <w:rPr>
-          <w:color w:val="000000" w:themeColor="text1"/>
-        </w:rPr>
-      </w:pPr>
-      <w:r>
-        <w:rPr>
-          <w:color w:val="000000" w:themeColor="text1"/>
-        </w:rPr>
-        <w:t>Co</w:t>
-      </w:r>
-      <w:r>
-        <w:rPr>
-          <w:color w:val="000000" w:themeColor="text1"/>
-        </w:rPr>
-        <w:t>mplete and correct (in right format) data</w:t>
-      </w:r>
-    </w:p>
-    <w:p>
-      <w:pPr>
-        <w:pStyle w:val="ListParagraph"/>
-        <w:numPr>
-          <w:ilvl w:val="2"/>
-          <w:numId w:val="1"/>
-        </w:numPr>
-        <w:rPr>
-          <w:color w:val="000000" w:themeColor="text1"/>
-        </w:rPr>
-      </w:pPr>
-      <w:r>
-        <w:rPr>
-          <w:color w:val="000000" w:themeColor="text1"/>
-        </w:rPr>
-        <w:t>Customer Identification (CIP) requires validation of name, date of birth, address, and identification number</w:t>
-      </w:r>
-    </w:p>
-    <w:p>
-      <w:pPr>
-        <w:rPr>
-          <w:color w:val="000000" w:themeColor="text1"/>
-        </w:rPr>
-      </w:pPr>
-      <w:r>
-        <w:rPr>
-          <w:color w:val="000000" w:themeColor="text1"/>
-        </w:rPr>
-        <w:t>** The key component is extracting the data correctly</w:t>
-      </w:r>
-    </w:p>
-    <w:p>
-      <w:pPr>
-        <w:rPr>
-          <w:color w:val="000000" w:themeColor="text1"/>
-        </w:rPr>
-      </w:pPr>
-      <w:r>
-        <w:rPr>
-          <w:color w:val="000000" w:themeColor="text1"/>
-        </w:rPr>
-        <w:t>* My first thought is to use image to text – let’s see how that works</w:t>
-      </w:r>
-    </w:p>
-    <w:p>
-      <w:pPr>
-        <w:rPr>
-          <w:color w:val="000000" w:themeColor="text1"/>
-        </w:rPr>
-      </w:pPr>
-      <w:r>
-        <w:rPr>
-          <w:color w:val="000000" w:themeColor="text1"/>
-        </w:rPr>
-        <w:t>Testing the Llama 3.2 90B Vision Instruct model in the Fireworks playground</w:t>
-      </w:r>
-    </w:p>
-    <w:p>
-      <w:pPr>
-        <w:rPr>
-          <w:color w:val="000000" w:themeColor="text1"/>
-        </w:rPr>
-      </w:pPr>
-      <w:r>
-        <w:rPr>
-          <w:color w:val="000000" w:themeColor="text1"/>
-        </w:rPr>
-        <w:t>** Image needs to be before text in User Content – Seems off in docs! **</w:t>
-      </w:r>
-    </w:p>
-    <w:p>
-      <w:pPr>
-        <w:rPr>
-          <w:color w:val="000000" w:themeColor="text1"/>
-        </w:rPr>
-      </w:pPr>
-    </w:p>
-    <w:p>
-      <w:pPr>
-        <w:rPr>
-          <w:color w:val="000000" w:themeColor="text1"/>
-        </w:rPr>
-      </w:pPr>
-      <w:r>
-        <w:rPr>
-          <w:color w:val="000000" w:themeColor="text1"/>
-        </w:rPr>
-        <w:t>Building the PoC</w:t>
-      </w:r>
-    </w:p>
-    <w:p>
-      <w:pPr>
-        <w:rPr>
-          <w:color w:val="000000" w:themeColor="text1"/>
-        </w:rPr>
-      </w:pPr>
-      <w:r>
-        <w:rPr>
-          <w:color w:val="000000" w:themeColor="text1"/>
-        </w:rPr>
-        <w:t>Stripe Identity</w:t>
-      </w:r>
-    </w:p>
-    <w:p>
-      <w:pPr>
-        <w:rPr>
-          <w:color w:val="000000" w:themeColor="text1"/>
-        </w:rPr>
-      </w:pPr>
-      <w:r>
-        <w:rPr>
-          <w:color w:val="000000" w:themeColor="text1"/>
-        </w:rPr>
-        <w:t>Design Requirements</w:t>
-      </w:r>
-    </w:p>
-    <w:p>
-      <w:pPr>
-        <w:pStyle w:val="ListParagraph"/>
-        <w:numPr>
-          <w:ilvl w:val="1"/>
           <w:numId w:val="1"/>
         </w:numPr>
         <w:rPr>
@@ -527,180 +531,6 @@
           <w:color w:val="000000" w:themeColor="text1"/>
         </w:rPr>
         <w:lastRenderedPageBreak/>
-        <w:t>Document upload (images – passports/</w:t>
-      </w:r>
-      <w:proofErr w:type="spellStart"/>
-      <w:r>
-        <w:rPr>
-          <w:color w:val="000000" w:themeColor="text1"/>
-        </w:rPr>
-        <w:t>licences</w:t>
-      </w:r>
-      <w:proofErr w:type="spellEnd"/>
-      <w:r>
-        <w:rPr>
-          <w:color w:val="000000" w:themeColor="text1"/>
-        </w:rPr>
-        <w:t>)</w:t>
-      </w:r>
-    </w:p>
-    <w:p>
-      <w:pPr>
-        <w:pStyle w:val="ListParagraph"/>
-        <w:numPr>
-          <w:ilvl w:val="1"/>
-          <w:numId w:val="1"/>
-        </w:numPr>
-        <w:rPr>
-          <w:color w:val="000000" w:themeColor="text1"/>
-        </w:rPr>
-      </w:pPr>
-      <w:r>
-        <w:rPr>
-          <w:color w:val="000000" w:themeColor="text1"/>
-        </w:rPr>
-        <w:t>Document data extraction</w:t>
-      </w:r>
-    </w:p>
-    <w:p>
-      <w:pPr>
-        <w:pStyle w:val="ListParagraph"/>
-        <w:numPr>
-          <w:ilvl w:val="2"/>
-          <w:numId w:val="1"/>
-        </w:numPr>
-        <w:rPr>
-          <w:color w:val="000000" w:themeColor="text1"/>
-        </w:rPr>
-      </w:pPr>
-      <w:r>
-        <w:rPr>
-          <w:color w:val="000000" w:themeColor="text1"/>
-        </w:rPr>
-        <w:t>PNG, JPG, and JPEG images</w:t>
-      </w:r>
-    </w:p>
-    <w:p>
-      <w:pPr>
-        <w:pStyle w:val="ListParagraph"/>
-        <w:numPr>
-          <w:ilvl w:val="1"/>
-          <w:numId w:val="1"/>
-        </w:numPr>
-        <w:rPr>
-          <w:color w:val="000000" w:themeColor="text1"/>
-        </w:rPr>
-      </w:pPr>
-      <w:r>
-        <w:rPr>
-          <w:color w:val="000000" w:themeColor="text1"/>
-        </w:rPr>
-        <w:t>Identity validation</w:t>
-      </w:r>
-    </w:p>
-    <w:p>
-      <w:pPr>
-        <w:pStyle w:val="ListParagraph"/>
-        <w:numPr>
-          <w:ilvl w:val="2"/>
-          <w:numId w:val="1"/>
-        </w:numPr>
-        <w:rPr>
-          <w:color w:val="000000" w:themeColor="text1"/>
-        </w:rPr>
-      </w:pPr>
-      <w:r>
-        <w:rPr>
-          <w:color w:val="000000" w:themeColor="text1"/>
-        </w:rPr>
-        <w:t xml:space="preserve">Valid form of identification (Passport or </w:t>
-      </w:r>
-      <w:proofErr w:type="spellStart"/>
-      <w:r>
-        <w:rPr>
-          <w:color w:val="000000" w:themeColor="text1"/>
-        </w:rPr>
-        <w:t>Drivers</w:t>
-      </w:r>
-      <w:proofErr w:type="spellEnd"/>
-      <w:r>
-        <w:rPr>
-          <w:color w:val="000000" w:themeColor="text1"/>
-        </w:rPr>
-        <w:t xml:space="preserve"> License)</w:t>
-      </w:r>
-    </w:p>
-    <w:p>
-      <w:pPr>
-        <w:pStyle w:val="ListParagraph"/>
-        <w:numPr>
-          <w:ilvl w:val="2"/>
-          <w:numId w:val="1"/>
-        </w:numPr>
-        <w:rPr>
-          <w:color w:val="000000" w:themeColor="text1"/>
-        </w:rPr>
-      </w:pPr>
-      <w:r>
-        <w:rPr>
-          <w:color w:val="000000" w:themeColor="text1"/>
-        </w:rPr>
-        <w:t>Complete and correct (in right format) data</w:t>
-      </w:r>
-    </w:p>
-    <w:p>
-      <w:pPr>
-        <w:pStyle w:val="ListParagraph"/>
-        <w:numPr>
-          <w:ilvl w:val="2"/>
-          <w:numId w:val="1"/>
-        </w:numPr>
-        <w:rPr>
-          <w:color w:val="000000" w:themeColor="text1"/>
-        </w:rPr>
-      </w:pPr>
-      <w:r>
-        <w:rPr>
-          <w:color w:val="000000" w:themeColor="text1"/>
-        </w:rPr>
-        <w:t>Customer Identification (CIP) requires validation of name, date of birth, address, and identification number</w:t>
-      </w:r>
-    </w:p>
-    <w:p>
-      <w:pPr>
-        <w:rPr>
-          <w:color w:val="000000" w:themeColor="text1"/>
-        </w:rPr>
-      </w:pPr>
-    </w:p>
-    <w:p>
-      <w:pPr>
-        <w:rPr>
-          <w:color w:val="000000" w:themeColor="text1"/>
-        </w:rPr>
-      </w:pPr>
-      <w:r>
-        <w:rPr>
-          <w:color w:val="000000" w:themeColor="text1"/>
-        </w:rPr>
-        <w:t>Dev Process:</w:t>
-      </w:r>
-    </w:p>
-    <w:p>
-      <w:pPr>
-        <w:pStyle w:val="ListParagraph"/>
-        <w:numPr>
-          <w:ilvl w:val="0"/>
-          <w:numId w:val="1"/>
-        </w:numPr>
-        <w:rPr>
-          <w:color w:val="000000" w:themeColor="text1"/>
-        </w:rPr>
-      </w:pPr>
-      <w:r>
-        <w:rPr>
-          <w:color w:val="000000" w:themeColor="text1"/>
-        </w:rPr>
         <w:t>Image MUST be before the user prompt – seems off in the documentation but I saw the warning at the top of the docs</w:t>
       </w:r>
     </w:p>
@@ -1097,130 +927,130 @@
         <w:rPr>
           <w:color w:val="000000" w:themeColor="text1"/>
         </w:rPr>
+        <w:t>Parse data from image using Llama 3.2 90B</w:t>
+      </w:r>
+    </w:p>
+    <w:p>
+      <w:pPr>
+        <w:pStyle w:val="ListParagraph"/>
+        <w:numPr>
+          <w:ilvl w:val="1"/>
+          <w:numId w:val="1"/>
+        </w:numPr>
+        <w:rPr>
+          <w:color w:val="000000" w:themeColor="text1"/>
+        </w:rPr>
+      </w:pPr>
+      <w:r>
+        <w:rPr>
+          <w:color w:val="000000" w:themeColor="text1"/>
+        </w:rPr>
+        <w:t>Verify if that data is valid/complete with Llama 3.1 405B – Opportunity for finetuning – Was getting inconsistency with smaller models</w:t>
+      </w:r>
+    </w:p>
+    <w:p>
+      <w:pPr>
+        <w:pStyle w:val="ListParagraph"/>
+        <w:numPr>
+          <w:ilvl w:val="0"/>
+          <w:numId w:val="1"/>
+        </w:numPr>
+        <w:rPr>
+          <w:color w:val="000000" w:themeColor="text1"/>
+        </w:rPr>
+      </w:pPr>
+      <w:r>
+        <w:rPr>
+          <w:color w:val="000000" w:themeColor="text1"/>
+        </w:rPr>
+        <w:t>Using a compound approach for gathering data via a chat interface</w:t>
+      </w:r>
+    </w:p>
+    <w:p>
+      <w:pPr>
+        <w:pStyle w:val="ListParagraph"/>
+        <w:numPr>
+          <w:ilvl w:val="1"/>
+          <w:numId w:val="1"/>
+        </w:numPr>
+        <w:rPr>
+          <w:color w:val="000000" w:themeColor="text1"/>
+        </w:rPr>
+      </w:pPr>
+      <w:r>
+        <w:rPr>
+          <w:color w:val="000000" w:themeColor="text1"/>
+        </w:rPr>
+        <w:t>Llama 3.2 3B for chatting with the user based on data needed</w:t>
+      </w:r>
+    </w:p>
+    <w:p>
+      <w:pPr>
+        <w:pStyle w:val="ListParagraph"/>
+        <w:numPr>
+          <w:ilvl w:val="1"/>
+          <w:numId w:val="1"/>
+        </w:numPr>
+        <w:rPr>
+          <w:color w:val="000000" w:themeColor="text1"/>
+        </w:rPr>
+      </w:pPr>
+      <w:r>
+        <w:rPr>
+          <w:color w:val="000000" w:themeColor="text1"/>
+        </w:rPr>
+        <w:t>Llama 3.1 405B for parsing data from conversation – Another opportunity to improve prompting and/or finetune a smaller model</w:t>
+      </w:r>
+    </w:p>
+    <w:p>
+      <w:pPr>
+        <w:pStyle w:val="ListParagraph"/>
+        <w:numPr>
+          <w:ilvl w:val="0"/>
+          <w:numId w:val="1"/>
+        </w:numPr>
+        <w:rPr>
+          <w:color w:val="000000" w:themeColor="text1"/>
+        </w:rPr>
+      </w:pPr>
+      <w:r>
+        <w:rPr>
+          <w:color w:val="000000" w:themeColor="text1"/>
+        </w:rPr>
+        <w:t>Using 405B for parsing out data from chat – reliability but opportunity to fine-tune</w:t>
+      </w:r>
+    </w:p>
+    <w:p>
+      <w:pPr>
+        <w:rPr>
+          <w:color w:val="000000" w:themeColor="text1"/>
+        </w:rPr>
+      </w:pPr>
+    </w:p>
+    <w:p>
+      <w:pPr>
+        <w:rPr>
+          <w:color w:val="000000" w:themeColor="text1"/>
+        </w:rPr>
+      </w:pPr>
+      <w:r>
+        <w:rPr>
+          <w:color w:val="000000" w:themeColor="text1"/>
+        </w:rPr>
+        <w:t>Cost Analysis:</w:t>
+      </w:r>
+    </w:p>
+    <w:p>
+      <w:pPr>
+        <w:rPr>
+          <w:color w:val="000000" w:themeColor="text1"/>
+        </w:rPr>
+      </w:pPr>
+      <w:r>
+        <w:rPr>
+          <w:color w:val="000000" w:themeColor="text1"/>
+        </w:rPr>
         <w:lastRenderedPageBreak/>
-        <w:t>Parse data from image using Llama 3.2 90B</w:t>
-      </w:r>
-    </w:p>
-    <w:p>
-      <w:pPr>
-        <w:pStyle w:val="ListParagraph"/>
-        <w:numPr>
-          <w:ilvl w:val="1"/>
-          <w:numId w:val="1"/>
-        </w:numPr>
-        <w:rPr>
-          <w:color w:val="000000" w:themeColor="text1"/>
-        </w:rPr>
-      </w:pPr>
-      <w:r>
-        <w:rPr>
-          <w:color w:val="000000" w:themeColor="text1"/>
-        </w:rPr>
-        <w:t>Verify if that data is valid/complete with Llama 3.1 405B – Opportunity for finetuning – Was getting inconsistency with smaller models</w:t>
-      </w:r>
-    </w:p>
-    <w:p>
-      <w:pPr>
-        <w:pStyle w:val="ListParagraph"/>
-        <w:numPr>
-          <w:ilvl w:val="0"/>
-          <w:numId w:val="1"/>
-        </w:numPr>
-        <w:rPr>
-          <w:color w:val="000000" w:themeColor="text1"/>
-        </w:rPr>
-      </w:pPr>
-      <w:r>
-        <w:rPr>
-          <w:color w:val="000000" w:themeColor="text1"/>
-        </w:rPr>
-        <w:t>Using a compound approach for gathering data via a chat interface</w:t>
-      </w:r>
-    </w:p>
-    <w:p>
-      <w:pPr>
-        <w:pStyle w:val="ListParagraph"/>
-        <w:numPr>
-          <w:ilvl w:val="1"/>
-          <w:numId w:val="1"/>
-        </w:numPr>
-        <w:rPr>
-          <w:color w:val="000000" w:themeColor="text1"/>
-        </w:rPr>
-      </w:pPr>
-      <w:r>
-        <w:rPr>
-          <w:color w:val="000000" w:themeColor="text1"/>
-        </w:rPr>
-        <w:t>Llama 3.2 3B for chatting with the user based on data needed</w:t>
-      </w:r>
-    </w:p>
-    <w:p>
-      <w:pPr>
-        <w:pStyle w:val="ListParagraph"/>
-        <w:numPr>
-          <w:ilvl w:val="1"/>
-          <w:numId w:val="1"/>
-        </w:numPr>
-        <w:rPr>
-          <w:color w:val="000000" w:themeColor="text1"/>
-        </w:rPr>
-      </w:pPr>
-      <w:r>
-        <w:rPr>
-          <w:color w:val="000000" w:themeColor="text1"/>
-        </w:rPr>
-        <w:t>Llama 3.1 405B for parsing data from conversation – Another opportunity to improve prompting and/or finetune a smaller model</w:t>
-      </w:r>
-    </w:p>
-    <w:p>
-      <w:pPr>
-        <w:pStyle w:val="ListParagraph"/>
-        <w:numPr>
-          <w:ilvl w:val="0"/>
-          <w:numId w:val="1"/>
-        </w:numPr>
-        <w:rPr>
-          <w:color w:val="000000" w:themeColor="text1"/>
-        </w:rPr>
-      </w:pPr>
-      <w:r>
-        <w:rPr>
-          <w:color w:val="000000" w:themeColor="text1"/>
-        </w:rPr>
-        <w:t>Using 405B for parsing out data from chat – reliability but opportunity to fine-tune</w:t>
-      </w:r>
-    </w:p>
-    <w:p>
-      <w:pPr>
-        <w:rPr>
-          <w:color w:val="000000" w:themeColor="text1"/>
-        </w:rPr>
-      </w:pPr>
-    </w:p>
-    <w:p>
-      <w:pPr>
-        <w:rPr>
-          <w:color w:val="000000" w:themeColor="text1"/>
-        </w:rPr>
-      </w:pPr>
-      <w:r>
-        <w:rPr>
-          <w:color w:val="000000" w:themeColor="text1"/>
-        </w:rPr>
-        <w:t>Cost Analysis:</w:t>
-      </w:r>
-    </w:p>
-    <w:p>
-      <w:pPr>
-        <w:rPr>
-          <w:color w:val="000000" w:themeColor="text1"/>
-        </w:rPr>
-      </w:pPr>
-      <w:r>
-        <w:rPr>
-          <w:color w:val="000000" w:themeColor="text1"/>
-        </w:rPr>
         <w:drawing>
           <wp:inline distT="0" distB="0" distL="0" distR="0" wp14:anchorId="7B71B2B5" wp14:editId="175875D3">
             <wp:extent cx="4178300" cy="533400"/>

</xml_diff>